<commit_message>
Modif au niveau de la date de fin de formation git
et suppression de l'autre date comme dit par jeremy ;)
</commit_message>
<xml_diff>
--- a/Iteration1/[PROJET3][GrpC]fiche_itération_PREVISIONNELLE_n°1_23-10-13_v1.1_Seb.docx
+++ b/Iteration1/[PROJET3][GrpC]fiche_itération_PREVISIONNELLE_n°1_23-10-13_v1.1_Seb.docx
@@ -139,12 +139,6 @@
         <w:gridCol w:w="3213"/>
       </w:tblGrid>
       <w:tr>
-        <w:tblPrEx>
-          <w:tblCellMar>
-            <w:top w:w="0" w:type="dxa"/>
-            <w:bottom w:w="0" w:type="dxa"/>
-          </w:tblCellMar>
-        </w:tblPrEx>
         <w:trPr>
           <w:tblHeader/>
         </w:trPr>
@@ -229,12 +223,6 @@
         </w:tc>
       </w:tr>
       <w:tr>
-        <w:tblPrEx>
-          <w:tblCellMar>
-            <w:top w:w="0" w:type="dxa"/>
-            <w:bottom w:w="0" w:type="dxa"/>
-          </w:tblCellMar>
-        </w:tblPrEx>
         <w:tc>
           <w:tcPr>
             <w:tcW w:w="3213" w:type="dxa"/>
@@ -340,12 +328,6 @@
         </w:tc>
       </w:tr>
       <w:tr>
-        <w:tblPrEx>
-          <w:tblCellMar>
-            <w:top w:w="0" w:type="dxa"/>
-            <w:bottom w:w="0" w:type="dxa"/>
-          </w:tblCellMar>
-        </w:tblPrEx>
         <w:tc>
           <w:tcPr>
             <w:tcW w:w="3213" w:type="dxa"/>
@@ -483,12 +465,6 @@
         <w:gridCol w:w="4819"/>
       </w:tblGrid>
       <w:tr>
-        <w:tblPrEx>
-          <w:tblCellMar>
-            <w:top w:w="0" w:type="dxa"/>
-            <w:bottom w:w="0" w:type="dxa"/>
-          </w:tblCellMar>
-        </w:tblPrEx>
         <w:tc>
           <w:tcPr>
             <w:tcW w:w="4819" w:type="dxa"/>
@@ -556,12 +532,6 @@
         </w:tc>
       </w:tr>
       <w:tr>
-        <w:tblPrEx>
-          <w:tblCellMar>
-            <w:top w:w="0" w:type="dxa"/>
-            <w:bottom w:w="0" w:type="dxa"/>
-          </w:tblCellMar>
-        </w:tblPrEx>
         <w:tc>
           <w:tcPr>
             <w:tcW w:w="4819" w:type="dxa"/>
@@ -616,12 +586,6 @@
         </w:tc>
       </w:tr>
       <w:tr>
-        <w:tblPrEx>
-          <w:tblCellMar>
-            <w:top w:w="0" w:type="dxa"/>
-            <w:bottom w:w="0" w:type="dxa"/>
-          </w:tblCellMar>
-        </w:tblPrEx>
         <w:tc>
           <w:tcPr>
             <w:tcW w:w="4819" w:type="dxa"/>
@@ -752,12 +716,6 @@
         <w:gridCol w:w="4819"/>
       </w:tblGrid>
       <w:tr>
-        <w:tblPrEx>
-          <w:tblCellMar>
-            <w:top w:w="0" w:type="dxa"/>
-            <w:bottom w:w="0" w:type="dxa"/>
-          </w:tblCellMar>
-        </w:tblPrEx>
         <w:tc>
           <w:tcPr>
             <w:tcW w:w="4819" w:type="dxa"/>
@@ -827,12 +785,6 @@
         </w:tc>
       </w:tr>
       <w:tr>
-        <w:tblPrEx>
-          <w:tblCellMar>
-            <w:top w:w="0" w:type="dxa"/>
-            <w:bottom w:w="0" w:type="dxa"/>
-          </w:tblCellMar>
-        </w:tblPrEx>
         <w:tc>
           <w:tcPr>
             <w:tcW w:w="4819" w:type="dxa"/>
@@ -902,12 +854,6 @@
         <w:gridCol w:w="1929"/>
       </w:tblGrid>
       <w:tr>
-        <w:tblPrEx>
-          <w:tblCellMar>
-            <w:top w:w="0" w:type="dxa"/>
-            <w:bottom w:w="0" w:type="dxa"/>
-          </w:tblCellMar>
-        </w:tblPrEx>
         <w:tc>
           <w:tcPr>
             <w:tcW w:w="1232" w:type="dxa"/>
@@ -1076,12 +1022,6 @@
         </w:tc>
       </w:tr>
       <w:tr>
-        <w:tblPrEx>
-          <w:tblCellMar>
-            <w:top w:w="0" w:type="dxa"/>
-            <w:bottom w:w="0" w:type="dxa"/>
-          </w:tblCellMar>
-        </w:tblPrEx>
         <w:tc>
           <w:tcPr>
             <w:tcW w:w="1232" w:type="dxa"/>
@@ -1229,12 +1169,6 @@
         </w:tc>
       </w:tr>
       <w:tr>
-        <w:tblPrEx>
-          <w:tblCellMar>
-            <w:top w:w="0" w:type="dxa"/>
-            <w:bottom w:w="0" w:type="dxa"/>
-          </w:tblCellMar>
-        </w:tblPrEx>
         <w:tc>
           <w:tcPr>
             <w:tcW w:w="1232" w:type="dxa"/>
@@ -1321,8 +1255,6 @@
             <w:r>
               <w:t>Sébastien TROUSSE</w:t>
             </w:r>
-            <w:bookmarkStart w:id="0" w:name="_GoBack"/>
-            <w:bookmarkEnd w:id="0"/>
           </w:p>
         </w:tc>
         <w:tc>
@@ -1419,12 +1351,6 @@
         <w:gridCol w:w="719"/>
       </w:tblGrid>
       <w:tr>
-        <w:tblPrEx>
-          <w:tblCellMar>
-            <w:top w:w="0" w:type="dxa"/>
-            <w:bottom w:w="0" w:type="dxa"/>
-          </w:tblCellMar>
-        </w:tblPrEx>
         <w:tc>
           <w:tcPr>
             <w:tcW w:w="1515" w:type="dxa"/>
@@ -1673,12 +1599,6 @@
         </w:tc>
       </w:tr>
       <w:tr>
-        <w:tblPrEx>
-          <w:tblCellMar>
-            <w:top w:w="0" w:type="dxa"/>
-            <w:bottom w:w="0" w:type="dxa"/>
-          </w:tblCellMar>
-        </w:tblPrEx>
         <w:tc>
           <w:tcPr>
             <w:tcW w:w="1515" w:type="dxa"/>
@@ -1863,12 +1783,6 @@
         </w:tc>
       </w:tr>
       <w:tr>
-        <w:tblPrEx>
-          <w:tblCellMar>
-            <w:top w:w="0" w:type="dxa"/>
-            <w:bottom w:w="0" w:type="dxa"/>
-          </w:tblCellMar>
-        </w:tblPrEx>
         <w:tc>
           <w:tcPr>
             <w:tcW w:w="1515" w:type="dxa"/>
@@ -2053,12 +1967,6 @@
         </w:tc>
       </w:tr>
       <w:tr>
-        <w:tblPrEx>
-          <w:tblCellMar>
-            <w:top w:w="0" w:type="dxa"/>
-            <w:bottom w:w="0" w:type="dxa"/>
-          </w:tblCellMar>
-        </w:tblPrEx>
         <w:tc>
           <w:tcPr>
             <w:tcW w:w="1515" w:type="dxa"/>
@@ -2243,12 +2151,6 @@
         </w:tc>
       </w:tr>
       <w:tr>
-        <w:tblPrEx>
-          <w:tblCellMar>
-            <w:top w:w="0" w:type="dxa"/>
-            <w:bottom w:w="0" w:type="dxa"/>
-          </w:tblCellMar>
-        </w:tblPrEx>
         <w:tc>
           <w:tcPr>
             <w:tcW w:w="1515" w:type="dxa"/>
@@ -2442,12 +2344,6 @@
         </w:tc>
       </w:tr>
       <w:tr>
-        <w:tblPrEx>
-          <w:tblCellMar>
-            <w:top w:w="0" w:type="dxa"/>
-            <w:bottom w:w="0" w:type="dxa"/>
-          </w:tblCellMar>
-        </w:tblPrEx>
         <w:tc>
           <w:tcPr>
             <w:tcW w:w="1515" w:type="dxa"/>
@@ -2650,12 +2546,6 @@
         </w:tc>
       </w:tr>
       <w:tr>
-        <w:tblPrEx>
-          <w:tblCellMar>
-            <w:top w:w="0" w:type="dxa"/>
-            <w:bottom w:w="0" w:type="dxa"/>
-          </w:tblCellMar>
-        </w:tblPrEx>
         <w:tc>
           <w:tcPr>
             <w:tcW w:w="1515" w:type="dxa"/>
@@ -2796,7 +2686,10 @@
               <w:jc w:val="center"/>
             </w:pPr>
             <w:r>
-              <w:t>04/11/2013</w:t>
+              <w:t>23/10</w:t>
+            </w:r>
+            <w:r>
+              <w:t>/2013</w:t>
             </w:r>
           </w:p>
         </w:tc>
@@ -2825,12 +2718,6 @@
         </w:tc>
       </w:tr>
       <w:tr>
-        <w:tblPrEx>
-          <w:tblCellMar>
-            <w:top w:w="0" w:type="dxa"/>
-            <w:bottom w:w="0" w:type="dxa"/>
-          </w:tblCellMar>
-        </w:tblPrEx>
         <w:tc>
           <w:tcPr>
             <w:tcW w:w="1515" w:type="dxa"/>
@@ -3033,12 +2920,6 @@
         </w:tc>
       </w:tr>
       <w:tr>
-        <w:tblPrEx>
-          <w:tblCellMar>
-            <w:top w:w="0" w:type="dxa"/>
-            <w:bottom w:w="0" w:type="dxa"/>
-          </w:tblCellMar>
-        </w:tblPrEx>
         <w:tc>
           <w:tcPr>
             <w:tcW w:w="1515" w:type="dxa"/>
@@ -3232,12 +3113,6 @@
         </w:tc>
       </w:tr>
       <w:tr>
-        <w:tblPrEx>
-          <w:tblCellMar>
-            <w:top w:w="0" w:type="dxa"/>
-            <w:bottom w:w="0" w:type="dxa"/>
-          </w:tblCellMar>
-        </w:tblPrEx>
         <w:tc>
           <w:tcPr>
             <w:tcW w:w="1515" w:type="dxa"/>
@@ -3440,12 +3315,6 @@
         </w:tc>
       </w:tr>
       <w:tr>
-        <w:tblPrEx>
-          <w:tblCellMar>
-            <w:top w:w="0" w:type="dxa"/>
-            <w:bottom w:w="0" w:type="dxa"/>
-          </w:tblCellMar>
-        </w:tblPrEx>
         <w:tc>
           <w:tcPr>
             <w:tcW w:w="1515" w:type="dxa"/>
@@ -3657,12 +3526,6 @@
         </w:tc>
       </w:tr>
       <w:tr>
-        <w:tblPrEx>
-          <w:tblCellMar>
-            <w:top w:w="0" w:type="dxa"/>
-            <w:bottom w:w="0" w:type="dxa"/>
-          </w:tblCellMar>
-        </w:tblPrEx>
         <w:tc>
           <w:tcPr>
             <w:tcW w:w="1515" w:type="dxa"/>
@@ -3856,12 +3719,6 @@
         </w:tc>
       </w:tr>
       <w:tr>
-        <w:tblPrEx>
-          <w:tblCellMar>
-            <w:top w:w="0" w:type="dxa"/>
-            <w:bottom w:w="0" w:type="dxa"/>
-          </w:tblCellMar>
-        </w:tblPrEx>
         <w:tc>
           <w:tcPr>
             <w:tcW w:w="1515" w:type="dxa"/>
@@ -4002,10 +3859,7 @@
               <w:jc w:val="center"/>
             </w:pPr>
             <w:r>
-              <w:t xml:space="preserve">Jérémy VAZ </w:t>
-            </w:r>
-            <w:r>
-              <w:t>BORGES</w:t>
+              <w:t>Jérémy VAZ BORGES</w:t>
             </w:r>
           </w:p>
           <w:p>
@@ -4068,12 +3922,6 @@
         </w:tc>
       </w:tr>
       <w:tr>
-        <w:tblPrEx>
-          <w:tblCellMar>
-            <w:top w:w="0" w:type="dxa"/>
-            <w:bottom w:w="0" w:type="dxa"/>
-          </w:tblCellMar>
-        </w:tblPrEx>
         <w:tc>
           <w:tcPr>
             <w:tcW w:w="1515" w:type="dxa"/>
@@ -4273,12 +4121,6 @@
         </w:tc>
       </w:tr>
       <w:tr>
-        <w:tblPrEx>
-          <w:tblCellMar>
-            <w:top w:w="0" w:type="dxa"/>
-            <w:bottom w:w="0" w:type="dxa"/>
-          </w:tblCellMar>
-        </w:tblPrEx>
         <w:tc>
           <w:tcPr>
             <w:tcW w:w="1515" w:type="dxa"/>
@@ -4478,12 +4320,6 @@
         </w:tc>
       </w:tr>
       <w:tr>
-        <w:tblPrEx>
-          <w:tblCellMar>
-            <w:top w:w="0" w:type="dxa"/>
-            <w:bottom w:w="0" w:type="dxa"/>
-          </w:tblCellMar>
-        </w:tblPrEx>
         <w:tc>
           <w:tcPr>
             <w:tcW w:w="1515" w:type="dxa"/>
@@ -4638,9 +4474,8 @@
               <w:pStyle w:val="TableContents"/>
               <w:jc w:val="center"/>
             </w:pPr>
-            <w:r>
-              <w:t>05/11/2013</w:t>
-            </w:r>
+            <w:bookmarkStart w:id="0" w:name="_GoBack"/>
+            <w:bookmarkEnd w:id="0"/>
           </w:p>
         </w:tc>
         <w:tc>

</xml_diff>